<commit_message>
Izmjenjen izvjestaj 10. maj
</commit_message>
<xml_diff>
--- a/Izvještaj OOAD.docx
+++ b/Izvještaj OOAD.docx
@@ -1207,7 +1207,21 @@
                 <w:sz w:val="24"/>
                 <w:szCs w:val="24"/>
               </w:rPr>
-              <w:t>30.mart 2017. god.</w:t>
+              <w:t>30.</w:t>
+            </w:r>
+            <w:r>
+              <w:rPr>
+                <w:sz w:val="24"/>
+                <w:szCs w:val="24"/>
+              </w:rPr>
+              <w:t xml:space="preserve"> </w:t>
+            </w:r>
+            <w:r>
+              <w:rPr>
+                <w:sz w:val="24"/>
+                <w:szCs w:val="24"/>
+              </w:rPr>
+              <w:t>mart 2017. god.</w:t>
             </w:r>
           </w:p>
           <w:p>
@@ -1293,7 +1307,14 @@
                 <w:sz w:val="24"/>
                 <w:szCs w:val="24"/>
               </w:rPr>
-              <w:t>Dodani dijagram klasa</w:t>
+              <w:t>Dodan</w:t>
+            </w:r>
+            <w:r>
+              <w:rPr>
+                <w:sz w:val="24"/>
+                <w:szCs w:val="24"/>
+              </w:rPr>
+              <w:t xml:space="preserve"> dijagram klasa</w:t>
             </w:r>
           </w:p>
         </w:tc>
@@ -1351,7 +1372,21 @@
                 <w:sz w:val="24"/>
                 <w:szCs w:val="24"/>
               </w:rPr>
-              <w:t>2.april.2017.god.</w:t>
+              <w:t>2.</w:t>
+            </w:r>
+            <w:r>
+              <w:rPr>
+                <w:sz w:val="24"/>
+                <w:szCs w:val="24"/>
+              </w:rPr>
+              <w:t xml:space="preserve"> april </w:t>
+            </w:r>
+            <w:r>
+              <w:rPr>
+                <w:sz w:val="24"/>
+                <w:szCs w:val="24"/>
+              </w:rPr>
+              <w:t>2017.god.</w:t>
             </w:r>
           </w:p>
           <w:p>
@@ -1392,8 +1427,6 @@
               </w:rPr>
               <w:t xml:space="preserve">  </w:t>
             </w:r>
-            <w:bookmarkStart w:id="0" w:name="_GoBack"/>
-            <w:bookmarkEnd w:id="0"/>
           </w:p>
         </w:tc>
         <w:tc>
@@ -1411,6 +1444,9 @@
         </w:tc>
       </w:tr>
       <w:tr>
+        <w:trPr>
+          <w:trHeight w:val="470"/>
+        </w:trPr>
         <w:tc>
           <w:tcPr>
             <w:tcW w:w="988" w:type="dxa"/>
@@ -1435,11 +1471,19 @@
           </w:tcPr>
           <w:p>
             <w:pPr>
-              <w:rPr>
-                <w:sz w:val="24"/>
-                <w:szCs w:val="24"/>
-              </w:rPr>
-            </w:pPr>
+              <w:jc w:val="center"/>
+              <w:rPr>
+                <w:sz w:val="24"/>
+                <w:szCs w:val="24"/>
+              </w:rPr>
+            </w:pPr>
+            <w:r>
+              <w:rPr>
+                <w:sz w:val="24"/>
+                <w:szCs w:val="24"/>
+              </w:rPr>
+              <w:t>Dodan SOLID princip</w:t>
+            </w:r>
           </w:p>
         </w:tc>
         <w:tc>
@@ -1448,11 +1492,35 @@
           </w:tcPr>
           <w:p>
             <w:pPr>
-              <w:rPr>
-                <w:sz w:val="24"/>
-                <w:szCs w:val="24"/>
-              </w:rPr>
-            </w:pPr>
+              <w:jc w:val="center"/>
+              <w:rPr>
+                <w:sz w:val="24"/>
+                <w:szCs w:val="24"/>
+              </w:rPr>
+            </w:pPr>
+            <w:r>
+              <w:rPr>
+                <w:sz w:val="24"/>
+                <w:szCs w:val="24"/>
+              </w:rPr>
+              <w:t>Zlatko Šubara</w:t>
+            </w:r>
+          </w:p>
+          <w:p>
+            <w:pPr>
+              <w:jc w:val="center"/>
+              <w:rPr>
+                <w:sz w:val="24"/>
+                <w:szCs w:val="24"/>
+              </w:rPr>
+            </w:pPr>
+            <w:r>
+              <w:rPr>
+                <w:sz w:val="24"/>
+                <w:szCs w:val="24"/>
+              </w:rPr>
+              <w:t>Admir Subašić</w:t>
+            </w:r>
           </w:p>
         </w:tc>
         <w:tc>
@@ -1461,11 +1529,230 @@
           </w:tcPr>
           <w:p>
             <w:pPr>
-              <w:rPr>
-                <w:sz w:val="24"/>
-                <w:szCs w:val="24"/>
-              </w:rPr>
-            </w:pPr>
+              <w:jc w:val="center"/>
+              <w:rPr>
+                <w:sz w:val="24"/>
+                <w:szCs w:val="24"/>
+              </w:rPr>
+            </w:pPr>
+            <w:r>
+              <w:rPr>
+                <w:sz w:val="24"/>
+                <w:szCs w:val="24"/>
+              </w:rPr>
+              <w:t>14. april 2017.god.</w:t>
+            </w:r>
+          </w:p>
+          <w:p>
+            <w:pPr>
+              <w:jc w:val="center"/>
+              <w:rPr>
+                <w:sz w:val="24"/>
+                <w:szCs w:val="24"/>
+              </w:rPr>
+            </w:pPr>
+            <w:r>
+              <w:rPr>
+                <w:sz w:val="24"/>
+                <w:szCs w:val="24"/>
+              </w:rPr>
+              <w:t>18:00 - 19:00</w:t>
+            </w:r>
+          </w:p>
+          <w:p>
+            <w:pPr>
+              <w:jc w:val="center"/>
+              <w:rPr>
+                <w:sz w:val="24"/>
+                <w:szCs w:val="24"/>
+              </w:rPr>
+            </w:pPr>
+            <w:r>
+              <w:rPr>
+                <w:sz w:val="24"/>
+                <w:szCs w:val="24"/>
+              </w:rPr>
+              <w:t>1 sat</w:t>
+            </w:r>
+          </w:p>
+        </w:tc>
+        <w:tc>
+          <w:tcPr>
+            <w:tcW w:w="1291" w:type="dxa"/>
+          </w:tcPr>
+          <w:p>
+            <w:pPr>
+              <w:rPr>
+                <w:sz w:val="24"/>
+                <w:szCs w:val="24"/>
+              </w:rPr>
+            </w:pPr>
+          </w:p>
+        </w:tc>
+      </w:tr>
+      <w:tr>
+        <w:trPr>
+          <w:trHeight w:val="470"/>
+        </w:trPr>
+        <w:tc>
+          <w:tcPr>
+            <w:tcW w:w="988" w:type="dxa"/>
+          </w:tcPr>
+          <w:p>
+            <w:pPr>
+              <w:pStyle w:val="ListParagraph"/>
+              <w:numPr>
+                <w:ilvl w:val="0"/>
+                <w:numId w:val="1"/>
+              </w:numPr>
+              <w:rPr>
+                <w:sz w:val="24"/>
+                <w:szCs w:val="24"/>
+              </w:rPr>
+            </w:pPr>
+          </w:p>
+        </w:tc>
+        <w:tc>
+          <w:tcPr>
+            <w:tcW w:w="1984" w:type="dxa"/>
+          </w:tcPr>
+          <w:p>
+            <w:pPr>
+              <w:jc w:val="center"/>
+              <w:rPr>
+                <w:sz w:val="24"/>
+                <w:szCs w:val="24"/>
+              </w:rPr>
+            </w:pPr>
+            <w:r>
+              <w:rPr>
+                <w:sz w:val="24"/>
+                <w:szCs w:val="24"/>
+              </w:rPr>
+              <w:t>Dodan MVVM</w:t>
+            </w:r>
+          </w:p>
+          <w:p>
+            <w:pPr>
+              <w:jc w:val="center"/>
+              <w:rPr>
+                <w:sz w:val="24"/>
+                <w:szCs w:val="24"/>
+              </w:rPr>
+            </w:pPr>
+            <w:r>
+              <w:rPr>
+                <w:sz w:val="24"/>
+                <w:szCs w:val="24"/>
+              </w:rPr>
+              <w:t>dijagram</w:t>
+            </w:r>
+          </w:p>
+        </w:tc>
+        <w:tc>
+          <w:tcPr>
+            <w:tcW w:w="1985" w:type="dxa"/>
+          </w:tcPr>
+          <w:p>
+            <w:pPr>
+              <w:jc w:val="center"/>
+              <w:rPr>
+                <w:sz w:val="24"/>
+                <w:szCs w:val="24"/>
+              </w:rPr>
+            </w:pPr>
+            <w:r>
+              <w:rPr>
+                <w:sz w:val="24"/>
+                <w:szCs w:val="24"/>
+              </w:rPr>
+              <w:t>Zlatko Šubara</w:t>
+            </w:r>
+          </w:p>
+          <w:p>
+            <w:pPr>
+              <w:jc w:val="center"/>
+              <w:rPr>
+                <w:sz w:val="24"/>
+                <w:szCs w:val="24"/>
+              </w:rPr>
+            </w:pPr>
+            <w:r>
+              <w:rPr>
+                <w:sz w:val="24"/>
+                <w:szCs w:val="24"/>
+              </w:rPr>
+              <w:t>Admir Subašić</w:t>
+            </w:r>
+          </w:p>
+        </w:tc>
+        <w:tc>
+          <w:tcPr>
+            <w:tcW w:w="2814" w:type="dxa"/>
+          </w:tcPr>
+          <w:p>
+            <w:pPr>
+              <w:jc w:val="center"/>
+              <w:rPr>
+                <w:sz w:val="24"/>
+                <w:szCs w:val="24"/>
+              </w:rPr>
+            </w:pPr>
+            <w:r>
+              <w:rPr>
+                <w:sz w:val="24"/>
+                <w:szCs w:val="24"/>
+              </w:rPr>
+              <w:t>10.</w:t>
+            </w:r>
+            <w:bookmarkStart w:id="0" w:name="_GoBack"/>
+            <w:bookmarkEnd w:id="0"/>
+            <w:r>
+              <w:rPr>
+                <w:sz w:val="24"/>
+                <w:szCs w:val="24"/>
+              </w:rPr>
+              <w:t xml:space="preserve">maj </w:t>
+            </w:r>
+            <w:r>
+              <w:rPr>
+                <w:sz w:val="24"/>
+                <w:szCs w:val="24"/>
+              </w:rPr>
+              <w:t>2017.god</w:t>
+            </w:r>
+          </w:p>
+          <w:p>
+            <w:pPr>
+              <w:jc w:val="center"/>
+              <w:rPr>
+                <w:sz w:val="24"/>
+                <w:szCs w:val="24"/>
+              </w:rPr>
+            </w:pPr>
+            <w:r>
+              <w:rPr>
+                <w:sz w:val="24"/>
+                <w:szCs w:val="24"/>
+              </w:rPr>
+              <w:t>14:00 – 16:00</w:t>
+            </w:r>
+          </w:p>
+          <w:p>
+            <w:pPr>
+              <w:jc w:val="center"/>
+              <w:rPr>
+                <w:sz w:val="24"/>
+                <w:szCs w:val="24"/>
+              </w:rPr>
+            </w:pPr>
+            <w:r>
+              <w:rPr>
+                <w:sz w:val="24"/>
+                <w:szCs w:val="24"/>
+              </w:rPr>
+              <w:t>2 sata</w:t>
+            </w:r>
           </w:p>
         </w:tc>
         <w:tc>

</xml_diff>

<commit_message>
Prikazivanje lokacije na mapi
</commit_message>
<xml_diff>
--- a/Izvještaj OOAD.docx
+++ b/Izvještaj OOAD.docx
@@ -1,6 +1,6 @@
 
 <file path=word/document.xml><?xml version="1.0" encoding="utf-8"?>
-<w:document xmlns:wpc="http://schemas.microsoft.com/office/word/2010/wordprocessingCanvas" xmlns:mc="http://schemas.openxmlformats.org/markup-compatibility/2006" xmlns:o="urn:schemas-microsoft-com:office:office" xmlns:r="http://schemas.openxmlformats.org/officeDocument/2006/relationships" xmlns:m="http://schemas.openxmlformats.org/officeDocument/2006/math" xmlns:v="urn:schemas-microsoft-com:vml" xmlns:wp14="http://schemas.microsoft.com/office/word/2010/wordprocessingDrawing" xmlns:wp="http://schemas.openxmlformats.org/drawingml/2006/wordprocessingDrawing" xmlns:w10="urn:schemas-microsoft-com:office:word" xmlns:w="http://schemas.openxmlformats.org/wordprocessingml/2006/main" xmlns:w14="http://schemas.microsoft.com/office/word/2010/wordml" xmlns:w15="http://schemas.microsoft.com/office/word/2012/wordml" xmlns:wpg="http://schemas.microsoft.com/office/word/2010/wordprocessingGroup" xmlns:wpi="http://schemas.microsoft.com/office/word/2010/wordprocessingInk" xmlns:wne="http://schemas.microsoft.com/office/word/2006/wordml" xmlns:wps="http://schemas.microsoft.com/office/word/2010/wordprocessingShape" mc:Ignorable="w14 w15 wp14">
+<w:document xmlns:wpc="http://schemas.microsoft.com/office/word/2010/wordprocessingCanvas" xmlns:cx="http://schemas.microsoft.com/office/drawing/2014/chartex" xmlns:cx1="http://schemas.microsoft.com/office/drawing/2015/9/8/chartex" xmlns:cx2="http://schemas.microsoft.com/office/drawing/2015/10/21/chartex" xmlns:cx3="http://schemas.microsoft.com/office/drawing/2016/5/9/chartex" xmlns:cx4="http://schemas.microsoft.com/office/drawing/2016/5/10/chartex" xmlns:cx5="http://schemas.microsoft.com/office/drawing/2016/5/11/chartex" xmlns:cx6="http://schemas.microsoft.com/office/drawing/2016/5/12/chartex" xmlns:cx7="http://schemas.microsoft.com/office/drawing/2016/5/13/chartex" xmlns:cx8="http://schemas.microsoft.com/office/drawing/2016/5/14/chartex" xmlns:mc="http://schemas.openxmlformats.org/markup-compatibility/2006" xmlns:aink="http://schemas.microsoft.com/office/drawing/2016/ink" xmlns:o="urn:schemas-microsoft-com:office:office" xmlns:r="http://schemas.openxmlformats.org/officeDocument/2006/relationships" xmlns:m="http://schemas.openxmlformats.org/officeDocument/2006/math" xmlns:v="urn:schemas-microsoft-com:vml" xmlns:wp14="http://schemas.microsoft.com/office/word/2010/wordprocessingDrawing" xmlns:wp="http://schemas.openxmlformats.org/drawingml/2006/wordprocessingDrawing" xmlns:w10="urn:schemas-microsoft-com:office:word" xmlns:w="http://schemas.openxmlformats.org/wordprocessingml/2006/main" xmlns:w14="http://schemas.microsoft.com/office/word/2010/wordml" xmlns:w15="http://schemas.microsoft.com/office/word/2012/wordml" xmlns:w16se="http://schemas.microsoft.com/office/word/2015/wordml/symex" xmlns:wpg="http://schemas.microsoft.com/office/word/2010/wordprocessingGroup" xmlns:wpi="http://schemas.microsoft.com/office/word/2010/wordprocessingInk" xmlns:wne="http://schemas.microsoft.com/office/word/2006/wordml" xmlns:wps="http://schemas.microsoft.com/office/word/2010/wordprocessingShape" mc:Ignorable="w14 w15 w16se wp14">
   <w:body>
     <w:p>
       <w:pPr>
@@ -1794,6 +1794,13 @@
               </w:rPr>
               <w:t>Dodane forme</w:t>
             </w:r>
+            <w:r>
+              <w:rPr>
+                <w:sz w:val="24"/>
+                <w:szCs w:val="24"/>
+              </w:rPr>
+              <w:t xml:space="preserve"> i kontrole</w:t>
+            </w:r>
           </w:p>
         </w:tc>
         <w:tc>
@@ -1851,25 +1858,1011 @@
                 <w:szCs w:val="24"/>
               </w:rPr>
               <w:t>13. - 14. maj 2017.god</w:t>
+            </w:r>
+            <w:r>
+              <w:rPr>
+                <w:sz w:val="24"/>
+                <w:szCs w:val="24"/>
+              </w:rPr>
+              <w:t>.</w:t>
+            </w:r>
+          </w:p>
+          <w:p>
+            <w:pPr>
+              <w:jc w:val="center"/>
+              <w:rPr>
+                <w:sz w:val="24"/>
+                <w:szCs w:val="24"/>
+              </w:rPr>
+            </w:pPr>
+            <w:r>
+              <w:rPr>
+                <w:sz w:val="24"/>
+                <w:szCs w:val="24"/>
+              </w:rPr>
+              <w:t>10 sati</w:t>
+            </w:r>
+          </w:p>
+        </w:tc>
+        <w:tc>
+          <w:tcPr>
+            <w:tcW w:w="1291" w:type="dxa"/>
+          </w:tcPr>
+          <w:p>
+            <w:pPr>
+              <w:rPr>
+                <w:sz w:val="24"/>
+                <w:szCs w:val="24"/>
+              </w:rPr>
+            </w:pPr>
+          </w:p>
+        </w:tc>
+      </w:tr>
+      <w:tr>
+        <w:trPr>
+          <w:trHeight w:val="470"/>
+        </w:trPr>
+        <w:tc>
+          <w:tcPr>
+            <w:tcW w:w="988" w:type="dxa"/>
+          </w:tcPr>
+          <w:p>
+            <w:pPr>
+              <w:pStyle w:val="ListParagraph"/>
+              <w:numPr>
+                <w:ilvl w:val="0"/>
+                <w:numId w:val="1"/>
+              </w:numPr>
+              <w:rPr>
+                <w:sz w:val="24"/>
+                <w:szCs w:val="24"/>
+              </w:rPr>
+            </w:pPr>
+          </w:p>
+        </w:tc>
+        <w:tc>
+          <w:tcPr>
+            <w:tcW w:w="1984" w:type="dxa"/>
+          </w:tcPr>
+          <w:p>
+            <w:pPr>
+              <w:jc w:val="center"/>
+              <w:rPr>
+                <w:sz w:val="24"/>
+                <w:szCs w:val="24"/>
+              </w:rPr>
+            </w:pPr>
+            <w:r>
+              <w:rPr>
+                <w:sz w:val="24"/>
+                <w:szCs w:val="24"/>
+              </w:rPr>
+              <w:t>Dodani dijagrami sekvence i komunikacije</w:t>
+            </w:r>
+          </w:p>
+        </w:tc>
+        <w:tc>
+          <w:tcPr>
+            <w:tcW w:w="1985" w:type="dxa"/>
+          </w:tcPr>
+          <w:p>
+            <w:pPr>
+              <w:jc w:val="center"/>
+              <w:rPr>
+                <w:sz w:val="24"/>
+                <w:szCs w:val="24"/>
+              </w:rPr>
+            </w:pPr>
+            <w:r>
+              <w:rPr>
+                <w:sz w:val="24"/>
+                <w:szCs w:val="24"/>
+              </w:rPr>
+              <w:t>Zlatko Šubara</w:t>
+            </w:r>
+          </w:p>
+          <w:p>
+            <w:pPr>
+              <w:jc w:val="center"/>
+              <w:rPr>
+                <w:sz w:val="24"/>
+                <w:szCs w:val="24"/>
+              </w:rPr>
+            </w:pPr>
+            <w:r>
+              <w:rPr>
+                <w:sz w:val="24"/>
+                <w:szCs w:val="24"/>
+              </w:rPr>
+              <w:t>Admir Subašić</w:t>
+            </w:r>
+          </w:p>
+        </w:tc>
+        <w:tc>
+          <w:tcPr>
+            <w:tcW w:w="2814" w:type="dxa"/>
+          </w:tcPr>
+          <w:p>
+            <w:pPr>
+              <w:jc w:val="center"/>
+              <w:rPr>
+                <w:sz w:val="24"/>
+                <w:szCs w:val="24"/>
+              </w:rPr>
+            </w:pPr>
+            <w:r>
+              <w:rPr>
+                <w:sz w:val="24"/>
+                <w:szCs w:val="24"/>
+              </w:rPr>
+              <w:t>18. maj 2017. god.</w:t>
+            </w:r>
+          </w:p>
+          <w:p>
+            <w:pPr>
+              <w:jc w:val="center"/>
+              <w:rPr>
+                <w:sz w:val="24"/>
+                <w:szCs w:val="24"/>
+              </w:rPr>
+            </w:pPr>
+            <w:r>
+              <w:rPr>
+                <w:sz w:val="24"/>
+                <w:szCs w:val="24"/>
+              </w:rPr>
+              <w:t>2 sata</w:t>
+            </w:r>
+          </w:p>
+        </w:tc>
+        <w:tc>
+          <w:tcPr>
+            <w:tcW w:w="1291" w:type="dxa"/>
+          </w:tcPr>
+          <w:p>
+            <w:pPr>
+              <w:rPr>
+                <w:sz w:val="24"/>
+                <w:szCs w:val="24"/>
+              </w:rPr>
+            </w:pPr>
+          </w:p>
+        </w:tc>
+      </w:tr>
+      <w:tr>
+        <w:trPr>
+          <w:trHeight w:val="470"/>
+        </w:trPr>
+        <w:tc>
+          <w:tcPr>
+            <w:tcW w:w="988" w:type="dxa"/>
+          </w:tcPr>
+          <w:p>
+            <w:pPr>
+              <w:pStyle w:val="ListParagraph"/>
+              <w:numPr>
+                <w:ilvl w:val="0"/>
+                <w:numId w:val="1"/>
+              </w:numPr>
+              <w:rPr>
+                <w:sz w:val="24"/>
+                <w:szCs w:val="24"/>
+              </w:rPr>
+            </w:pPr>
+          </w:p>
+        </w:tc>
+        <w:tc>
+          <w:tcPr>
+            <w:tcW w:w="1984" w:type="dxa"/>
+          </w:tcPr>
+          <w:p>
+            <w:pPr>
+              <w:jc w:val="center"/>
+              <w:rPr>
+                <w:sz w:val="24"/>
+                <w:szCs w:val="24"/>
+              </w:rPr>
+            </w:pPr>
+            <w:r>
+              <w:rPr>
+                <w:sz w:val="24"/>
+                <w:szCs w:val="24"/>
+              </w:rPr>
+              <w:t xml:space="preserve">DbContext, CRUD </w:t>
+            </w:r>
+            <w:r>
+              <w:rPr>
+                <w:sz w:val="24"/>
+                <w:szCs w:val="24"/>
+              </w:rPr>
+              <w:lastRenderedPageBreak/>
+              <w:t>operacije</w:t>
+            </w:r>
+          </w:p>
+        </w:tc>
+        <w:tc>
+          <w:tcPr>
+            <w:tcW w:w="1985" w:type="dxa"/>
+          </w:tcPr>
+          <w:p>
+            <w:pPr>
+              <w:jc w:val="center"/>
+              <w:rPr>
+                <w:sz w:val="24"/>
+                <w:szCs w:val="24"/>
+              </w:rPr>
+            </w:pPr>
+            <w:r>
+              <w:rPr>
+                <w:sz w:val="24"/>
+                <w:szCs w:val="24"/>
+              </w:rPr>
+              <w:lastRenderedPageBreak/>
+              <w:t>Zlatko Šubara</w:t>
+            </w:r>
+          </w:p>
+          <w:p>
+            <w:pPr>
+              <w:jc w:val="center"/>
+              <w:rPr>
+                <w:sz w:val="24"/>
+                <w:szCs w:val="24"/>
+              </w:rPr>
+            </w:pPr>
+            <w:r>
+              <w:rPr>
+                <w:sz w:val="24"/>
+                <w:szCs w:val="24"/>
+              </w:rPr>
+              <w:lastRenderedPageBreak/>
+              <w:t>Admir Subašić</w:t>
+            </w:r>
+          </w:p>
+        </w:tc>
+        <w:tc>
+          <w:tcPr>
+            <w:tcW w:w="2814" w:type="dxa"/>
+          </w:tcPr>
+          <w:p>
+            <w:pPr>
+              <w:jc w:val="center"/>
+              <w:rPr>
+                <w:sz w:val="24"/>
+                <w:szCs w:val="24"/>
+              </w:rPr>
+            </w:pPr>
+            <w:r>
+              <w:rPr>
+                <w:sz w:val="24"/>
+                <w:szCs w:val="24"/>
+              </w:rPr>
+              <w:lastRenderedPageBreak/>
+              <w:t xml:space="preserve">18. maj 2017. – 24. maj </w:t>
+            </w:r>
+            <w:r>
+              <w:rPr>
+                <w:sz w:val="24"/>
+                <w:szCs w:val="24"/>
+              </w:rPr>
+              <w:lastRenderedPageBreak/>
+              <w:t>2017. god</w:t>
+            </w:r>
+          </w:p>
+        </w:tc>
+        <w:tc>
+          <w:tcPr>
+            <w:tcW w:w="1291" w:type="dxa"/>
+          </w:tcPr>
+          <w:p>
+            <w:pPr>
+              <w:rPr>
+                <w:sz w:val="24"/>
+                <w:szCs w:val="24"/>
+              </w:rPr>
+            </w:pPr>
+          </w:p>
+        </w:tc>
+      </w:tr>
+      <w:tr>
+        <w:trPr>
+          <w:trHeight w:val="470"/>
+        </w:trPr>
+        <w:tc>
+          <w:tcPr>
+            <w:tcW w:w="988" w:type="dxa"/>
+          </w:tcPr>
+          <w:p>
+            <w:pPr>
+              <w:pStyle w:val="ListParagraph"/>
+              <w:numPr>
+                <w:ilvl w:val="0"/>
+                <w:numId w:val="1"/>
+              </w:numPr>
+              <w:rPr>
+                <w:sz w:val="24"/>
+                <w:szCs w:val="24"/>
+              </w:rPr>
+            </w:pPr>
+          </w:p>
+        </w:tc>
+        <w:tc>
+          <w:tcPr>
+            <w:tcW w:w="1984" w:type="dxa"/>
+          </w:tcPr>
+          <w:p>
+            <w:pPr>
+              <w:jc w:val="center"/>
+              <w:rPr>
+                <w:sz w:val="24"/>
+                <w:szCs w:val="24"/>
+              </w:rPr>
+            </w:pPr>
+            <w:r>
+              <w:rPr>
+                <w:sz w:val="24"/>
+                <w:szCs w:val="24"/>
+              </w:rPr>
+              <w:t>Prikativanje lokacije na mapi</w:t>
             </w:r>
             <w:bookmarkStart w:id="0" w:name="_GoBack"/>
             <w:bookmarkEnd w:id="0"/>
           </w:p>
-          <w:p>
-            <w:pPr>
-              <w:jc w:val="center"/>
-              <w:rPr>
-                <w:sz w:val="24"/>
-                <w:szCs w:val="24"/>
-              </w:rPr>
-            </w:pPr>
-            <w:r>
-              <w:rPr>
-                <w:sz w:val="24"/>
-                <w:szCs w:val="24"/>
-              </w:rPr>
-              <w:t>10 sati</w:t>
-            </w:r>
+        </w:tc>
+        <w:tc>
+          <w:tcPr>
+            <w:tcW w:w="1985" w:type="dxa"/>
+          </w:tcPr>
+          <w:p>
+            <w:pPr>
+              <w:jc w:val="center"/>
+              <w:rPr>
+                <w:sz w:val="24"/>
+                <w:szCs w:val="24"/>
+              </w:rPr>
+            </w:pPr>
+            <w:r>
+              <w:rPr>
+                <w:sz w:val="24"/>
+                <w:szCs w:val="24"/>
+              </w:rPr>
+              <w:t>Zlatko Šubara</w:t>
+            </w:r>
+          </w:p>
+          <w:p>
+            <w:pPr>
+              <w:jc w:val="center"/>
+              <w:rPr>
+                <w:sz w:val="24"/>
+                <w:szCs w:val="24"/>
+              </w:rPr>
+            </w:pPr>
+            <w:r>
+              <w:rPr>
+                <w:sz w:val="24"/>
+                <w:szCs w:val="24"/>
+              </w:rPr>
+              <w:t>Admir Subašić</w:t>
+            </w:r>
+          </w:p>
+        </w:tc>
+        <w:tc>
+          <w:tcPr>
+            <w:tcW w:w="2814" w:type="dxa"/>
+          </w:tcPr>
+          <w:p>
+            <w:pPr>
+              <w:jc w:val="center"/>
+              <w:rPr>
+                <w:sz w:val="24"/>
+                <w:szCs w:val="24"/>
+              </w:rPr>
+            </w:pPr>
+            <w:r>
+              <w:rPr>
+                <w:sz w:val="24"/>
+                <w:szCs w:val="24"/>
+              </w:rPr>
+              <w:t>29. maj 2017. god.</w:t>
+            </w:r>
+          </w:p>
+          <w:p>
+            <w:pPr>
+              <w:jc w:val="center"/>
+              <w:rPr>
+                <w:sz w:val="24"/>
+                <w:szCs w:val="24"/>
+              </w:rPr>
+            </w:pPr>
+            <w:r>
+              <w:rPr>
+                <w:sz w:val="24"/>
+                <w:szCs w:val="24"/>
+              </w:rPr>
+              <w:t>2 sata</w:t>
+            </w:r>
+          </w:p>
+        </w:tc>
+        <w:tc>
+          <w:tcPr>
+            <w:tcW w:w="1291" w:type="dxa"/>
+          </w:tcPr>
+          <w:p>
+            <w:pPr>
+              <w:rPr>
+                <w:sz w:val="24"/>
+                <w:szCs w:val="24"/>
+              </w:rPr>
+            </w:pPr>
+          </w:p>
+        </w:tc>
+      </w:tr>
+      <w:tr>
+        <w:trPr>
+          <w:trHeight w:val="470"/>
+        </w:trPr>
+        <w:tc>
+          <w:tcPr>
+            <w:tcW w:w="988" w:type="dxa"/>
+          </w:tcPr>
+          <w:p>
+            <w:pPr>
+              <w:pStyle w:val="ListParagraph"/>
+              <w:numPr>
+                <w:ilvl w:val="0"/>
+                <w:numId w:val="1"/>
+              </w:numPr>
+              <w:rPr>
+                <w:sz w:val="24"/>
+                <w:szCs w:val="24"/>
+              </w:rPr>
+            </w:pPr>
+          </w:p>
+        </w:tc>
+        <w:tc>
+          <w:tcPr>
+            <w:tcW w:w="1984" w:type="dxa"/>
+          </w:tcPr>
+          <w:p>
+            <w:pPr>
+              <w:jc w:val="center"/>
+              <w:rPr>
+                <w:sz w:val="24"/>
+                <w:szCs w:val="24"/>
+              </w:rPr>
+            </w:pPr>
+            <w:r>
+              <w:rPr>
+                <w:sz w:val="24"/>
+                <w:szCs w:val="24"/>
+              </w:rPr>
+              <w:t>Azure i servisi</w:t>
+            </w:r>
+          </w:p>
+        </w:tc>
+        <w:tc>
+          <w:tcPr>
+            <w:tcW w:w="1985" w:type="dxa"/>
+          </w:tcPr>
+          <w:p>
+            <w:pPr>
+              <w:jc w:val="center"/>
+              <w:rPr>
+                <w:sz w:val="24"/>
+                <w:szCs w:val="24"/>
+              </w:rPr>
+            </w:pPr>
+            <w:r>
+              <w:rPr>
+                <w:sz w:val="24"/>
+                <w:szCs w:val="24"/>
+              </w:rPr>
+              <w:t>Zlatko Šubara</w:t>
+            </w:r>
+          </w:p>
+          <w:p>
+            <w:pPr>
+              <w:jc w:val="center"/>
+              <w:rPr>
+                <w:sz w:val="24"/>
+                <w:szCs w:val="24"/>
+              </w:rPr>
+            </w:pPr>
+            <w:r>
+              <w:rPr>
+                <w:sz w:val="24"/>
+                <w:szCs w:val="24"/>
+              </w:rPr>
+              <w:t>Admir Subašić</w:t>
+            </w:r>
+          </w:p>
+        </w:tc>
+        <w:tc>
+          <w:tcPr>
+            <w:tcW w:w="2814" w:type="dxa"/>
+          </w:tcPr>
+          <w:p>
+            <w:pPr>
+              <w:jc w:val="center"/>
+              <w:rPr>
+                <w:sz w:val="24"/>
+                <w:szCs w:val="24"/>
+              </w:rPr>
+            </w:pPr>
+            <w:r>
+              <w:rPr>
+                <w:sz w:val="24"/>
+                <w:szCs w:val="24"/>
+              </w:rPr>
+              <w:t>28. maj 2017. – 29. maj 2017. god</w:t>
+            </w:r>
+          </w:p>
+        </w:tc>
+        <w:tc>
+          <w:tcPr>
+            <w:tcW w:w="1291" w:type="dxa"/>
+          </w:tcPr>
+          <w:p>
+            <w:pPr>
+              <w:rPr>
+                <w:sz w:val="24"/>
+                <w:szCs w:val="24"/>
+              </w:rPr>
+            </w:pPr>
+          </w:p>
+        </w:tc>
+      </w:tr>
+      <w:tr>
+        <w:trPr>
+          <w:trHeight w:val="470"/>
+        </w:trPr>
+        <w:tc>
+          <w:tcPr>
+            <w:tcW w:w="988" w:type="dxa"/>
+          </w:tcPr>
+          <w:p>
+            <w:pPr>
+              <w:pStyle w:val="ListParagraph"/>
+              <w:numPr>
+                <w:ilvl w:val="0"/>
+                <w:numId w:val="1"/>
+              </w:numPr>
+              <w:rPr>
+                <w:sz w:val="24"/>
+                <w:szCs w:val="24"/>
+              </w:rPr>
+            </w:pPr>
+          </w:p>
+        </w:tc>
+        <w:tc>
+          <w:tcPr>
+            <w:tcW w:w="1984" w:type="dxa"/>
+          </w:tcPr>
+          <w:p>
+            <w:pPr>
+              <w:jc w:val="center"/>
+              <w:rPr>
+                <w:sz w:val="24"/>
+                <w:szCs w:val="24"/>
+              </w:rPr>
+            </w:pPr>
+          </w:p>
+        </w:tc>
+        <w:tc>
+          <w:tcPr>
+            <w:tcW w:w="1985" w:type="dxa"/>
+          </w:tcPr>
+          <w:p>
+            <w:pPr>
+              <w:jc w:val="center"/>
+              <w:rPr>
+                <w:sz w:val="24"/>
+                <w:szCs w:val="24"/>
+              </w:rPr>
+            </w:pPr>
+          </w:p>
+        </w:tc>
+        <w:tc>
+          <w:tcPr>
+            <w:tcW w:w="2814" w:type="dxa"/>
+          </w:tcPr>
+          <w:p>
+            <w:pPr>
+              <w:jc w:val="center"/>
+              <w:rPr>
+                <w:sz w:val="24"/>
+                <w:szCs w:val="24"/>
+              </w:rPr>
+            </w:pPr>
+          </w:p>
+        </w:tc>
+        <w:tc>
+          <w:tcPr>
+            <w:tcW w:w="1291" w:type="dxa"/>
+          </w:tcPr>
+          <w:p>
+            <w:pPr>
+              <w:rPr>
+                <w:sz w:val="24"/>
+                <w:szCs w:val="24"/>
+              </w:rPr>
+            </w:pPr>
+          </w:p>
+        </w:tc>
+      </w:tr>
+      <w:tr>
+        <w:trPr>
+          <w:trHeight w:val="470"/>
+        </w:trPr>
+        <w:tc>
+          <w:tcPr>
+            <w:tcW w:w="988" w:type="dxa"/>
+          </w:tcPr>
+          <w:p>
+            <w:pPr>
+              <w:pStyle w:val="ListParagraph"/>
+              <w:numPr>
+                <w:ilvl w:val="0"/>
+                <w:numId w:val="1"/>
+              </w:numPr>
+              <w:rPr>
+                <w:sz w:val="24"/>
+                <w:szCs w:val="24"/>
+              </w:rPr>
+            </w:pPr>
+          </w:p>
+        </w:tc>
+        <w:tc>
+          <w:tcPr>
+            <w:tcW w:w="1984" w:type="dxa"/>
+          </w:tcPr>
+          <w:p>
+            <w:pPr>
+              <w:jc w:val="center"/>
+              <w:rPr>
+                <w:sz w:val="24"/>
+                <w:szCs w:val="24"/>
+              </w:rPr>
+            </w:pPr>
+          </w:p>
+        </w:tc>
+        <w:tc>
+          <w:tcPr>
+            <w:tcW w:w="1985" w:type="dxa"/>
+          </w:tcPr>
+          <w:p>
+            <w:pPr>
+              <w:jc w:val="center"/>
+              <w:rPr>
+                <w:sz w:val="24"/>
+                <w:szCs w:val="24"/>
+              </w:rPr>
+            </w:pPr>
+          </w:p>
+        </w:tc>
+        <w:tc>
+          <w:tcPr>
+            <w:tcW w:w="2814" w:type="dxa"/>
+          </w:tcPr>
+          <w:p>
+            <w:pPr>
+              <w:jc w:val="center"/>
+              <w:rPr>
+                <w:sz w:val="24"/>
+                <w:szCs w:val="24"/>
+              </w:rPr>
+            </w:pPr>
+          </w:p>
+        </w:tc>
+        <w:tc>
+          <w:tcPr>
+            <w:tcW w:w="1291" w:type="dxa"/>
+          </w:tcPr>
+          <w:p>
+            <w:pPr>
+              <w:rPr>
+                <w:sz w:val="24"/>
+                <w:szCs w:val="24"/>
+              </w:rPr>
+            </w:pPr>
+          </w:p>
+        </w:tc>
+      </w:tr>
+      <w:tr>
+        <w:trPr>
+          <w:trHeight w:val="470"/>
+        </w:trPr>
+        <w:tc>
+          <w:tcPr>
+            <w:tcW w:w="988" w:type="dxa"/>
+          </w:tcPr>
+          <w:p>
+            <w:pPr>
+              <w:pStyle w:val="ListParagraph"/>
+              <w:numPr>
+                <w:ilvl w:val="0"/>
+                <w:numId w:val="1"/>
+              </w:numPr>
+              <w:rPr>
+                <w:sz w:val="24"/>
+                <w:szCs w:val="24"/>
+              </w:rPr>
+            </w:pPr>
+          </w:p>
+        </w:tc>
+        <w:tc>
+          <w:tcPr>
+            <w:tcW w:w="1984" w:type="dxa"/>
+          </w:tcPr>
+          <w:p>
+            <w:pPr>
+              <w:jc w:val="center"/>
+              <w:rPr>
+                <w:sz w:val="24"/>
+                <w:szCs w:val="24"/>
+              </w:rPr>
+            </w:pPr>
+          </w:p>
+        </w:tc>
+        <w:tc>
+          <w:tcPr>
+            <w:tcW w:w="1985" w:type="dxa"/>
+          </w:tcPr>
+          <w:p>
+            <w:pPr>
+              <w:jc w:val="center"/>
+              <w:rPr>
+                <w:sz w:val="24"/>
+                <w:szCs w:val="24"/>
+              </w:rPr>
+            </w:pPr>
+          </w:p>
+        </w:tc>
+        <w:tc>
+          <w:tcPr>
+            <w:tcW w:w="2814" w:type="dxa"/>
+          </w:tcPr>
+          <w:p>
+            <w:pPr>
+              <w:jc w:val="center"/>
+              <w:rPr>
+                <w:sz w:val="24"/>
+                <w:szCs w:val="24"/>
+              </w:rPr>
+            </w:pPr>
+          </w:p>
+        </w:tc>
+        <w:tc>
+          <w:tcPr>
+            <w:tcW w:w="1291" w:type="dxa"/>
+          </w:tcPr>
+          <w:p>
+            <w:pPr>
+              <w:rPr>
+                <w:sz w:val="24"/>
+                <w:szCs w:val="24"/>
+              </w:rPr>
+            </w:pPr>
+          </w:p>
+        </w:tc>
+      </w:tr>
+      <w:tr>
+        <w:trPr>
+          <w:trHeight w:val="470"/>
+        </w:trPr>
+        <w:tc>
+          <w:tcPr>
+            <w:tcW w:w="988" w:type="dxa"/>
+          </w:tcPr>
+          <w:p>
+            <w:pPr>
+              <w:pStyle w:val="ListParagraph"/>
+              <w:numPr>
+                <w:ilvl w:val="0"/>
+                <w:numId w:val="1"/>
+              </w:numPr>
+              <w:rPr>
+                <w:sz w:val="24"/>
+                <w:szCs w:val="24"/>
+              </w:rPr>
+            </w:pPr>
+          </w:p>
+        </w:tc>
+        <w:tc>
+          <w:tcPr>
+            <w:tcW w:w="1984" w:type="dxa"/>
+          </w:tcPr>
+          <w:p>
+            <w:pPr>
+              <w:jc w:val="center"/>
+              <w:rPr>
+                <w:sz w:val="24"/>
+                <w:szCs w:val="24"/>
+              </w:rPr>
+            </w:pPr>
+          </w:p>
+        </w:tc>
+        <w:tc>
+          <w:tcPr>
+            <w:tcW w:w="1985" w:type="dxa"/>
+          </w:tcPr>
+          <w:p>
+            <w:pPr>
+              <w:jc w:val="center"/>
+              <w:rPr>
+                <w:sz w:val="24"/>
+                <w:szCs w:val="24"/>
+              </w:rPr>
+            </w:pPr>
+          </w:p>
+        </w:tc>
+        <w:tc>
+          <w:tcPr>
+            <w:tcW w:w="2814" w:type="dxa"/>
+          </w:tcPr>
+          <w:p>
+            <w:pPr>
+              <w:jc w:val="center"/>
+              <w:rPr>
+                <w:sz w:val="24"/>
+                <w:szCs w:val="24"/>
+              </w:rPr>
+            </w:pPr>
+          </w:p>
+        </w:tc>
+        <w:tc>
+          <w:tcPr>
+            <w:tcW w:w="1291" w:type="dxa"/>
+          </w:tcPr>
+          <w:p>
+            <w:pPr>
+              <w:rPr>
+                <w:sz w:val="24"/>
+                <w:szCs w:val="24"/>
+              </w:rPr>
+            </w:pPr>
+          </w:p>
+        </w:tc>
+      </w:tr>
+      <w:tr>
+        <w:trPr>
+          <w:trHeight w:val="470"/>
+        </w:trPr>
+        <w:tc>
+          <w:tcPr>
+            <w:tcW w:w="988" w:type="dxa"/>
+          </w:tcPr>
+          <w:p>
+            <w:pPr>
+              <w:pStyle w:val="ListParagraph"/>
+              <w:numPr>
+                <w:ilvl w:val="0"/>
+                <w:numId w:val="1"/>
+              </w:numPr>
+              <w:rPr>
+                <w:sz w:val="24"/>
+                <w:szCs w:val="24"/>
+              </w:rPr>
+            </w:pPr>
+          </w:p>
+        </w:tc>
+        <w:tc>
+          <w:tcPr>
+            <w:tcW w:w="1984" w:type="dxa"/>
+          </w:tcPr>
+          <w:p>
+            <w:pPr>
+              <w:jc w:val="center"/>
+              <w:rPr>
+                <w:sz w:val="24"/>
+                <w:szCs w:val="24"/>
+              </w:rPr>
+            </w:pPr>
+          </w:p>
+        </w:tc>
+        <w:tc>
+          <w:tcPr>
+            <w:tcW w:w="1985" w:type="dxa"/>
+          </w:tcPr>
+          <w:p>
+            <w:pPr>
+              <w:jc w:val="center"/>
+              <w:rPr>
+                <w:sz w:val="24"/>
+                <w:szCs w:val="24"/>
+              </w:rPr>
+            </w:pPr>
+          </w:p>
+        </w:tc>
+        <w:tc>
+          <w:tcPr>
+            <w:tcW w:w="2814" w:type="dxa"/>
+          </w:tcPr>
+          <w:p>
+            <w:pPr>
+              <w:jc w:val="center"/>
+              <w:rPr>
+                <w:sz w:val="24"/>
+                <w:szCs w:val="24"/>
+              </w:rPr>
+            </w:pPr>
+          </w:p>
+        </w:tc>
+        <w:tc>
+          <w:tcPr>
+            <w:tcW w:w="1291" w:type="dxa"/>
+          </w:tcPr>
+          <w:p>
+            <w:pPr>
+              <w:rPr>
+                <w:sz w:val="24"/>
+                <w:szCs w:val="24"/>
+              </w:rPr>
+            </w:pPr>
+          </w:p>
+        </w:tc>
+      </w:tr>
+      <w:tr>
+        <w:trPr>
+          <w:trHeight w:val="470"/>
+        </w:trPr>
+        <w:tc>
+          <w:tcPr>
+            <w:tcW w:w="988" w:type="dxa"/>
+          </w:tcPr>
+          <w:p>
+            <w:pPr>
+              <w:pStyle w:val="ListParagraph"/>
+              <w:numPr>
+                <w:ilvl w:val="0"/>
+                <w:numId w:val="1"/>
+              </w:numPr>
+              <w:rPr>
+                <w:sz w:val="24"/>
+                <w:szCs w:val="24"/>
+              </w:rPr>
+            </w:pPr>
+          </w:p>
+        </w:tc>
+        <w:tc>
+          <w:tcPr>
+            <w:tcW w:w="1984" w:type="dxa"/>
+          </w:tcPr>
+          <w:p>
+            <w:pPr>
+              <w:jc w:val="center"/>
+              <w:rPr>
+                <w:sz w:val="24"/>
+                <w:szCs w:val="24"/>
+              </w:rPr>
+            </w:pPr>
+          </w:p>
+        </w:tc>
+        <w:tc>
+          <w:tcPr>
+            <w:tcW w:w="1985" w:type="dxa"/>
+          </w:tcPr>
+          <w:p>
+            <w:pPr>
+              <w:jc w:val="center"/>
+              <w:rPr>
+                <w:sz w:val="24"/>
+                <w:szCs w:val="24"/>
+              </w:rPr>
+            </w:pPr>
+          </w:p>
+        </w:tc>
+        <w:tc>
+          <w:tcPr>
+            <w:tcW w:w="2814" w:type="dxa"/>
+          </w:tcPr>
+          <w:p>
+            <w:pPr>
+              <w:jc w:val="center"/>
+              <w:rPr>
+                <w:sz w:val="24"/>
+                <w:szCs w:val="24"/>
+              </w:rPr>
+            </w:pPr>
           </w:p>
         </w:tc>
         <w:tc>
@@ -1906,8 +2899,8 @@
 </file>
 
 <file path=word/numbering.xml><?xml version="1.0" encoding="utf-8"?>
-<w:numbering xmlns:wpc="http://schemas.microsoft.com/office/word/2010/wordprocessingCanvas" xmlns:mc="http://schemas.openxmlformats.org/markup-compatibility/2006" xmlns:o="urn:schemas-microsoft-com:office:office" xmlns:r="http://schemas.openxmlformats.org/officeDocument/2006/relationships" xmlns:m="http://schemas.openxmlformats.org/officeDocument/2006/math" xmlns:v="urn:schemas-microsoft-com:vml" xmlns:wp14="http://schemas.microsoft.com/office/word/2010/wordprocessingDrawing" xmlns:wp="http://schemas.openxmlformats.org/drawingml/2006/wordprocessingDrawing" xmlns:w10="urn:schemas-microsoft-com:office:word" xmlns:w="http://schemas.openxmlformats.org/wordprocessingml/2006/main" xmlns:w14="http://schemas.microsoft.com/office/word/2010/wordml" xmlns:w15="http://schemas.microsoft.com/office/word/2012/wordml" xmlns:wpg="http://schemas.microsoft.com/office/word/2010/wordprocessingGroup" xmlns:wpi="http://schemas.microsoft.com/office/word/2010/wordprocessingInk" xmlns:wne="http://schemas.microsoft.com/office/word/2006/wordml" xmlns:wps="http://schemas.microsoft.com/office/word/2010/wordprocessingShape" mc:Ignorable="w14 w15 wp14">
-  <w:abstractNum w:abstractNumId="0">
+<w:numbering xmlns:wpc="http://schemas.microsoft.com/office/word/2010/wordprocessingCanvas" xmlns:cx="http://schemas.microsoft.com/office/drawing/2014/chartex" xmlns:cx1="http://schemas.microsoft.com/office/drawing/2015/9/8/chartex" xmlns:cx2="http://schemas.microsoft.com/office/drawing/2015/10/21/chartex" xmlns:cx3="http://schemas.microsoft.com/office/drawing/2016/5/9/chartex" xmlns:cx4="http://schemas.microsoft.com/office/drawing/2016/5/10/chartex" xmlns:cx5="http://schemas.microsoft.com/office/drawing/2016/5/11/chartex" xmlns:cx6="http://schemas.microsoft.com/office/drawing/2016/5/12/chartex" xmlns:cx7="http://schemas.microsoft.com/office/drawing/2016/5/13/chartex" xmlns:cx8="http://schemas.microsoft.com/office/drawing/2016/5/14/chartex" xmlns:mc="http://schemas.openxmlformats.org/markup-compatibility/2006" xmlns:aink="http://schemas.microsoft.com/office/drawing/2016/ink" xmlns:o="urn:schemas-microsoft-com:office:office" xmlns:r="http://schemas.openxmlformats.org/officeDocument/2006/relationships" xmlns:m="http://schemas.openxmlformats.org/officeDocument/2006/math" xmlns:v="urn:schemas-microsoft-com:vml" xmlns:wp14="http://schemas.microsoft.com/office/word/2010/wordprocessingDrawing" xmlns:wp="http://schemas.openxmlformats.org/drawingml/2006/wordprocessingDrawing" xmlns:w10="urn:schemas-microsoft-com:office:word" xmlns:w="http://schemas.openxmlformats.org/wordprocessingml/2006/main" xmlns:w14="http://schemas.microsoft.com/office/word/2010/wordml" xmlns:w15="http://schemas.microsoft.com/office/word/2012/wordml" xmlns:w16se="http://schemas.microsoft.com/office/word/2015/wordml/symex" xmlns:wpg="http://schemas.microsoft.com/office/word/2010/wordprocessingGroup" xmlns:wpi="http://schemas.microsoft.com/office/word/2010/wordprocessingInk" xmlns:wne="http://schemas.microsoft.com/office/word/2006/wordml" xmlns:wps="http://schemas.microsoft.com/office/word/2010/wordprocessingShape" mc:Ignorable="w14 w15 w16se wp14">
+  <w:abstractNum w:abstractNumId="0" w15:restartNumberingAfterBreak="0">
     <w:nsid w:val="087D62FA"/>
     <w:multiLevelType w:val="hybridMultilevel"/>
     <w:tmpl w:val="B30EC5C4"/>
@@ -2000,7 +2993,7 @@
 </file>
 
 <file path=word/styles.xml><?xml version="1.0" encoding="utf-8"?>
-<w:styles xmlns:mc="http://schemas.openxmlformats.org/markup-compatibility/2006" xmlns:r="http://schemas.openxmlformats.org/officeDocument/2006/relationships" xmlns:w="http://schemas.openxmlformats.org/wordprocessingml/2006/main" xmlns:w14="http://schemas.microsoft.com/office/word/2010/wordml" xmlns:w15="http://schemas.microsoft.com/office/word/2012/wordml" mc:Ignorable="w14 w15">
+<w:styles xmlns:mc="http://schemas.openxmlformats.org/markup-compatibility/2006" xmlns:r="http://schemas.openxmlformats.org/officeDocument/2006/relationships" xmlns:w="http://schemas.openxmlformats.org/wordprocessingml/2006/main" xmlns:w14="http://schemas.microsoft.com/office/word/2010/wordml" xmlns:w15="http://schemas.microsoft.com/office/word/2012/wordml" xmlns:w16se="http://schemas.microsoft.com/office/word/2015/wordml/symex" mc:Ignorable="w14 w15 w16se">
   <w:docDefaults>
     <w:rPrDefault>
       <w:rPr>
@@ -2016,7 +3009,7 @@
       </w:pPr>
     </w:pPrDefault>
   </w:docDefaults>
-  <w:latentStyles w:defLockedState="0" w:defUIPriority="99" w:defSemiHidden="0" w:defUnhideWhenUsed="0" w:defQFormat="0" w:count="371">
+  <w:latentStyles w:defLockedState="0" w:defUIPriority="99" w:defSemiHidden="0" w:defUnhideWhenUsed="0" w:defQFormat="0" w:count="374">
     <w:lsdException w:name="Normal" w:uiPriority="0" w:qFormat="1"/>
     <w:lsdException w:name="heading 1" w:uiPriority="9" w:qFormat="1"/>
     <w:lsdException w:name="heading 2" w:semiHidden="1" w:uiPriority="9" w:unhideWhenUsed="1" w:qFormat="1"/>
@@ -2122,7 +3115,6 @@
     <w:lsdException w:name="HTML Sample" w:semiHidden="1" w:unhideWhenUsed="1"/>
     <w:lsdException w:name="HTML Typewriter" w:semiHidden="1" w:unhideWhenUsed="1"/>
     <w:lsdException w:name="HTML Variable" w:semiHidden="1" w:unhideWhenUsed="1"/>
-    <w:lsdException w:name="Normal Table" w:semiHidden="1" w:unhideWhenUsed="1"/>
     <w:lsdException w:name="annotation subject" w:semiHidden="1" w:unhideWhenUsed="1"/>
     <w:lsdException w:name="No List" w:semiHidden="1" w:unhideWhenUsed="1"/>
     <w:lsdException w:name="Outline List 1" w:semiHidden="1" w:unhideWhenUsed="1"/>
@@ -2167,7 +3159,6 @@
     <w:lsdException w:name="Table Professional" w:semiHidden="1" w:unhideWhenUsed="1"/>
     <w:lsdException w:name="Table Subtle 1" w:semiHidden="1" w:unhideWhenUsed="1"/>
     <w:lsdException w:name="Table Subtle 2" w:semiHidden="1" w:unhideWhenUsed="1"/>
-    <w:lsdException w:name="Table Web 1" w:semiHidden="1" w:unhideWhenUsed="1"/>
     <w:lsdException w:name="Table Web 2" w:semiHidden="1" w:unhideWhenUsed="1"/>
     <w:lsdException w:name="Table Web 3" w:semiHidden="1" w:unhideWhenUsed="1"/>
     <w:lsdException w:name="Balloon Text" w:semiHidden="1" w:unhideWhenUsed="1"/>
@@ -2388,6 +3379,9 @@
     <w:lsdException w:name="List Table 5 Dark Accent 6" w:uiPriority="50"/>
     <w:lsdException w:name="List Table 6 Colorful Accent 6" w:uiPriority="51"/>
     <w:lsdException w:name="List Table 7 Colorful Accent 6" w:uiPriority="52"/>
+    <w:lsdException w:name="Mention" w:semiHidden="1" w:unhideWhenUsed="1"/>
+    <w:lsdException w:name="Smart Hyperlink" w:semiHidden="1" w:unhideWhenUsed="1"/>
+    <w:lsdException w:name="Hashtag" w:semiHidden="1" w:unhideWhenUsed="1"/>
   </w:latentStyles>
   <w:style w:type="paragraph" w:default="1" w:styleId="Normal">
     <w:name w:val="Normal"/>
@@ -2397,7 +3391,6 @@
   <w:style w:type="character" w:default="1" w:styleId="DefaultParagraphFont">
     <w:name w:val="Default Paragraph Font"/>
     <w:uiPriority w:val="1"/>
-    <w:semiHidden/>
     <w:unhideWhenUsed/>
   </w:style>
   <w:style w:type="table" w:default="1" w:styleId="TableNormal">
@@ -2430,7 +3423,6 @@
       <w:spacing w:after="0" w:line="240" w:lineRule="auto"/>
     </w:pPr>
     <w:tblPr>
-      <w:tblInd w:w="0" w:type="dxa"/>
       <w:tblBorders>
         <w:top w:val="single" w:sz="4" w:space="0" w:color="auto"/>
         <w:left w:val="single" w:sz="4" w:space="0" w:color="auto"/>
@@ -2439,12 +3431,6 @@
         <w:insideH w:val="single" w:sz="4" w:space="0" w:color="auto"/>
         <w:insideV w:val="single" w:sz="4" w:space="0" w:color="auto"/>
       </w:tblBorders>
-      <w:tblCellMar>
-        <w:top w:w="0" w:type="dxa"/>
-        <w:left w:w="108" w:type="dxa"/>
-        <w:bottom w:w="0" w:type="dxa"/>
-        <w:right w:w="108" w:type="dxa"/>
-      </w:tblCellMar>
     </w:tblPr>
   </w:style>
   <w:style w:type="paragraph" w:styleId="ListParagraph">

</xml_diff>